<commit_message>
Preparing run task3 on euler
</commit_message>
<xml_diff>
--- a/HW02/assignment2.docx
+++ b/HW02/assignment2.docx
@@ -51,6 +51,7 @@
       <w:r>
         <w:rPr>
           <w:rFonts w:ascii="Georgia" w:hAnsi="Georgia"/>
+          <w:noProof/>
         </w:rPr>
         <w:drawing>
           <wp:inline distT="0" distB="0" distL="0" distR="0" wp14:anchorId="014616B7" wp14:editId="71048668">
@@ -87,6 +88,177 @@
             </a:graphic>
           </wp:inline>
         </w:drawing>
+      </w:r>
+    </w:p>
+    <w:p>
+      <w:pPr>
+        <w:rPr>
+          <w:rFonts w:ascii="Georgia" w:hAnsi="Georgia"/>
+        </w:rPr>
+      </w:pPr>
+    </w:p>
+    <w:p>
+      <w:pPr>
+        <w:rPr>
+          <w:rFonts w:ascii="Georgia" w:hAnsi="Georgia"/>
+        </w:rPr>
+      </w:pPr>
+      <w:r>
+        <w:rPr>
+          <w:rFonts w:ascii="Georgia" w:hAnsi="Georgia"/>
+        </w:rPr>
+        <w:t>Task 3F:</w:t>
+      </w:r>
+    </w:p>
+    <w:p>
+      <w:pPr>
+        <w:rPr>
+          <w:rFonts w:ascii="Georgia" w:hAnsi="Georgia"/>
+        </w:rPr>
+      </w:pPr>
+      <w:r>
+        <w:rPr>
+          <w:rFonts w:ascii="Georgia" w:hAnsi="Georgia"/>
+        </w:rPr>
+        <w:tab/>
+      </w:r>
+      <w:r>
+        <w:rPr>
+          <w:rFonts w:ascii="Georgia" w:hAnsi="Georgia"/>
+        </w:rPr>
+        <w:t>In mmul1, the loops iterate in the order (</w:t>
+      </w:r>
+      <w:proofErr w:type="spellStart"/>
+      <w:r>
+        <w:rPr>
+          <w:rFonts w:ascii="Georgia" w:hAnsi="Georgia"/>
+        </w:rPr>
+        <w:t>i</w:t>
+      </w:r>
+      <w:proofErr w:type="spellEnd"/>
+      <w:r>
+        <w:rPr>
+          <w:rFonts w:ascii="Georgia" w:hAnsi="Georgia"/>
+        </w:rPr>
+        <w:t>, j, k</w:t>
+      </w:r>
+      <w:r>
+        <w:rPr>
+          <w:rFonts w:ascii="Georgia" w:hAnsi="Georgia"/>
+        </w:rPr>
+        <w:t>).</w:t>
+      </w:r>
+      <w:r>
+        <w:rPr>
+          <w:rFonts w:ascii="Georgia" w:hAnsi="Georgia"/>
+        </w:rPr>
+        <w:t xml:space="preserve"> This results in relatively cache-friendly access when traversing </w:t>
+      </w:r>
+      <w:proofErr w:type="gramStart"/>
+      <w:r>
+        <w:rPr>
+          <w:rFonts w:ascii="Georgia" w:hAnsi="Georgia"/>
+        </w:rPr>
+        <w:t>matrix</w:t>
+      </w:r>
+      <w:proofErr w:type="gramEnd"/>
+      <w:r>
+        <w:rPr>
+          <w:rFonts w:ascii="Georgia" w:hAnsi="Georgia"/>
+        </w:rPr>
+        <w:t xml:space="preserve"> A</w:t>
+      </w:r>
+      <w:r>
+        <w:rPr>
+          <w:rFonts w:ascii="Georgia" w:hAnsi="Georgia"/>
+        </w:rPr>
+        <w:t xml:space="preserve">, </w:t>
+      </w:r>
+      <w:r>
+        <w:rPr>
+          <w:rFonts w:ascii="Georgia" w:hAnsi="Georgia"/>
+        </w:rPr>
+        <w:t>since it is stored in row-major order.</w:t>
+      </w:r>
+      <w:r>
+        <w:rPr>
+          <w:rFonts w:ascii="Georgia" w:hAnsi="Georgia"/>
+        </w:rPr>
+        <w:t xml:space="preserve"> The problem here is that matrix B is accessed column wise because every step of k results in a n size jump.</w:t>
+      </w:r>
+    </w:p>
+    <w:p>
+      <w:pPr>
+        <w:rPr>
+          <w:rFonts w:ascii="Georgia" w:hAnsi="Georgia"/>
+        </w:rPr>
+      </w:pPr>
+      <w:r>
+        <w:rPr>
+          <w:rFonts w:ascii="Georgia" w:hAnsi="Georgia"/>
+        </w:rPr>
+        <w:tab/>
+        <w:t xml:space="preserve">In mmul2, j is now the inner most iterator which means that </w:t>
+      </w:r>
+      <w:r>
+        <w:rPr>
+          <w:rFonts w:ascii="Georgia" w:hAnsi="Georgia"/>
+        </w:rPr>
+        <w:t>matrix B is accessed more efficiently in row-major order as well</w:t>
+      </w:r>
+      <w:r>
+        <w:rPr>
+          <w:rFonts w:ascii="Georgia" w:hAnsi="Georgia"/>
+        </w:rPr>
+        <w:t>. This means that both matrices are accessed in row-major order leading to the most efficient performance of the 4 options.</w:t>
+      </w:r>
+    </w:p>
+    <w:p>
+      <w:pPr>
+        <w:rPr>
+          <w:rFonts w:ascii="Georgia" w:hAnsi="Georgia"/>
+        </w:rPr>
+      </w:pPr>
+      <w:r>
+        <w:rPr>
+          <w:rFonts w:ascii="Georgia" w:hAnsi="Georgia"/>
+        </w:rPr>
+        <w:tab/>
+        <w:t>In mmul3, the loops iterate the least efficiently. T</w:t>
+      </w:r>
+      <w:r>
+        <w:rPr>
+          <w:rFonts w:ascii="Georgia" w:hAnsi="Georgia"/>
+        </w:rPr>
+        <w:t>he outermost loop now iterates over j, meaning the algorithm effectively computes column-by-column for the output matrix C. This can lead to inefficient cache usage for both matrices A and B, as neither is traversed in an order that matches the way the matrices are stored in memory.</w:t>
+      </w:r>
+    </w:p>
+    <w:p>
+      <w:pPr>
+        <w:rPr>
+          <w:rFonts w:ascii="Georgia" w:hAnsi="Georgia"/>
+        </w:rPr>
+      </w:pPr>
+      <w:r>
+        <w:rPr>
+          <w:rFonts w:ascii="Georgia" w:hAnsi="Georgia"/>
+        </w:rPr>
+        <w:tab/>
+        <w:t xml:space="preserve">In mmul4, the difference is the way matrices are stored in memory. </w:t>
+      </w:r>
+      <w:proofErr w:type="gramStart"/>
+      <w:r>
+        <w:rPr>
+          <w:rFonts w:ascii="Georgia" w:hAnsi="Georgia"/>
+        </w:rPr>
+        <w:t>So</w:t>
+      </w:r>
+      <w:proofErr w:type="gramEnd"/>
+      <w:r>
+        <w:rPr>
+          <w:rFonts w:ascii="Georgia" w:hAnsi="Georgia"/>
+        </w:rPr>
+        <w:t xml:space="preserve"> the order of traversal is the same as in mmul1, resulting in very similar times.</w:t>
       </w:r>
     </w:p>
     <w:sectPr>
@@ -702,7 +874,6 @@
   <w:style w:type="character" w:default="1" w:styleId="DefaultParagraphFont">
     <w:name w:val="Default Paragraph Font"/>
     <w:uiPriority w:val="1"/>
-    <w:semiHidden/>
     <w:unhideWhenUsed/>
   </w:style>
   <w:style w:type="table" w:default="1" w:styleId="TableNormal">

</xml_diff>